<commit_message>
added snake matrix fillup
</commit_message>
<xml_diff>
--- a/Programming Foundations/2semester/CourseWork/TechTask.docx
+++ b/Programming Foundations/2semester/CourseWork/TechTask.docx
@@ -864,7 +864,7 @@
         <w:rPr>
           <w:szCs w:val="28"/>
         </w:rPr>
-        <w:t>Можливість переключатися між вкладками головного меню(статистика, режим складності, тип карти)</w:t>
+        <w:t xml:space="preserve">Можливість запуску ігрового процесу </w:t>
       </w:r>
     </w:p>
     <w:p>
@@ -886,13 +886,7 @@
         <w:rPr>
           <w:szCs w:val="28"/>
         </w:rPr>
-        <w:t>Можливість запуску ігрового процесу</w:t>
-      </w:r>
-      <w:r>
-        <w:rPr>
-          <w:szCs w:val="28"/>
-        </w:rPr>
-        <w:t xml:space="preserve"> </w:t>
+        <w:t>Можливість переключатися між вкладками головного меню(статистика, режим складності, тип карти)</w:t>
       </w:r>
     </w:p>
     <w:p>
@@ -942,8 +936,22 @@
         <w:rPr>
           <w:szCs w:val="28"/>
         </w:rPr>
-        <w:t>Можливість збереження статистики після закінчення ігрової сесії</w:t>
-      </w:r>
+        <w:t xml:space="preserve">Можливість збереження </w:t>
+      </w:r>
+      <w:r>
+        <w:rPr>
+          <w:szCs w:val="28"/>
+        </w:rPr>
+        <w:t xml:space="preserve">і оновлення </w:t>
+      </w:r>
+      <w:r>
+        <w:rPr>
+          <w:szCs w:val="28"/>
+        </w:rPr>
+        <w:t>статистики після закінчення ігрової сесії</w:t>
+      </w:r>
+      <w:bookmarkStart w:id="1" w:name="_GoBack"/>
+      <w:bookmarkEnd w:id="1"/>
     </w:p>
     <w:p>
       <w:pPr>
@@ -1111,12 +1119,7 @@
         <w:ind w:left="1701" w:firstLine="0"/>
       </w:pPr>
       <w:r>
-        <w:t>ГОСТ 29.401 - 78 - Текст</w:t>
-      </w:r>
-      <w:bookmarkStart w:id="1" w:name="_GoBack"/>
-      <w:bookmarkEnd w:id="1"/>
-      <w:r>
-        <w:t xml:space="preserve"> програми. Вимоги до змісту та оформлення.</w:t>
+        <w:t>ГОСТ 29.401 - 78 - Текст програми. Вимоги до змісту та оформлення.</w:t>
       </w:r>
     </w:p>
     <w:p>
@@ -1319,6 +1322,7 @@
           <w:bCs/>
           <w:szCs w:val="28"/>
         </w:rPr>
+        <w:lastRenderedPageBreak/>
         <w:t>Розробка програмного забезпечення (до __.__.20</w:t>
       </w:r>
       <w:r>
@@ -1359,7 +1363,6 @@
           <w:bCs/>
           <w:szCs w:val="28"/>
         </w:rPr>
-        <w:lastRenderedPageBreak/>
         <w:t>Т</w:t>
       </w:r>
       <w:r>

</xml_diff>

<commit_message>
Optimized quickSort for different types of pivot element.
</commit_message>
<xml_diff>
--- a/Programming Foundations/2semester/CourseWork/TechTask.docx
+++ b/Programming Foundations/2semester/CourseWork/TechTask.docx
@@ -886,7 +886,19 @@
         <w:rPr>
           <w:szCs w:val="28"/>
         </w:rPr>
-        <w:t>Можливість переключатися між вкладками головного меню(статистика, режим складності, тип карти)</w:t>
+        <w:t>Можливість переключатися між вкладками головного меню(статист</w:t>
+      </w:r>
+      <w:r>
+        <w:rPr>
+          <w:szCs w:val="28"/>
+        </w:rPr>
+        <w:t>ика, режим складності</w:t>
+      </w:r>
+      <w:r>
+        <w:rPr>
+          <w:szCs w:val="28"/>
+        </w:rPr>
+        <w:t>)</w:t>
       </w:r>
     </w:p>
     <w:p>
@@ -914,7 +926,13 @@
         <w:rPr>
           <w:szCs w:val="28"/>
         </w:rPr>
-        <w:t>вибору режиму складності і типу карти в головному меню</w:t>
+        <w:t xml:space="preserve">вибору режиму складності </w:t>
+      </w:r>
+      <w:r>
+        <w:rPr>
+          <w:szCs w:val="28"/>
+        </w:rPr>
+        <w:t>в головному меню</w:t>
       </w:r>
     </w:p>
     <w:p>
@@ -950,36 +968,6 @@
         </w:rPr>
         <w:t>статистики після закінчення ігрової сесії</w:t>
       </w:r>
-      <w:bookmarkStart w:id="1" w:name="_GoBack"/>
-      <w:bookmarkEnd w:id="1"/>
-    </w:p>
-    <w:p>
-      <w:pPr>
-        <w:pStyle w:val="ListParagraph"/>
-        <w:numPr>
-          <w:ilvl w:val="0"/>
-          <w:numId w:val="2"/>
-        </w:numPr>
-        <w:tabs>
-          <w:tab w:val="left" w:pos="426"/>
-        </w:tabs>
-        <w:rPr>
-          <w:szCs w:val="28"/>
-        </w:rPr>
-      </w:pPr>
-      <w:r>
-        <w:rPr>
-          <w:szCs w:val="28"/>
-          <w:u w:val="single"/>
-        </w:rPr>
-        <w:t>Нефункціональні вимоги</w:t>
-      </w:r>
-      <w:r>
-        <w:rPr>
-          <w:szCs w:val="28"/>
-        </w:rPr>
-        <w:t>:</w:t>
-      </w:r>
     </w:p>
     <w:p>
       <w:pPr>
@@ -1000,6 +988,176 @@
         <w:rPr>
           <w:szCs w:val="28"/>
         </w:rPr>
+        <w:t>Можливість змінювати напрямок руху змійки за допомогою натискання відповідних клавіш на клавіатурі(</w:t>
+      </w:r>
+      <w:r>
+        <w:rPr>
+          <w:szCs w:val="28"/>
+          <w:lang w:val="en-US"/>
+        </w:rPr>
+        <w:t>w</w:t>
+      </w:r>
+      <w:r>
+        <w:rPr>
+          <w:szCs w:val="28"/>
+        </w:rPr>
+        <w:t xml:space="preserve">, </w:t>
+      </w:r>
+      <w:r>
+        <w:rPr>
+          <w:szCs w:val="28"/>
+          <w:lang w:val="en-US"/>
+        </w:rPr>
+        <w:t>a</w:t>
+      </w:r>
+      <w:r>
+        <w:rPr>
+          <w:szCs w:val="28"/>
+        </w:rPr>
+        <w:t xml:space="preserve">, </w:t>
+      </w:r>
+      <w:r>
+        <w:rPr>
+          <w:szCs w:val="28"/>
+          <w:lang w:val="en-US"/>
+        </w:rPr>
+        <w:t>s</w:t>
+      </w:r>
+      <w:r>
+        <w:rPr>
+          <w:szCs w:val="28"/>
+        </w:rPr>
+        <w:t xml:space="preserve">, </w:t>
+      </w:r>
+      <w:r>
+        <w:rPr>
+          <w:szCs w:val="28"/>
+          <w:lang w:val="en-US"/>
+        </w:rPr>
+        <w:t>d</w:t>
+      </w:r>
+      <w:r>
+        <w:rPr>
+          <w:szCs w:val="28"/>
+        </w:rPr>
+        <w:t>)</w:t>
+      </w:r>
+    </w:p>
+    <w:p>
+      <w:pPr>
+        <w:pStyle w:val="ListParagraph"/>
+        <w:numPr>
+          <w:ilvl w:val="0"/>
+          <w:numId w:val="3"/>
+        </w:numPr>
+        <w:tabs>
+          <w:tab w:val="left" w:pos="1701"/>
+        </w:tabs>
+        <w:ind w:left="1418" w:firstLine="0"/>
+        <w:rPr>
+          <w:szCs w:val="28"/>
+        </w:rPr>
+      </w:pPr>
+      <w:r>
+        <w:rPr>
+          <w:szCs w:val="28"/>
+        </w:rPr>
+        <w:t>Можливість «з’їдати» фрукти на ігровому полі</w:t>
+      </w:r>
+    </w:p>
+    <w:p>
+      <w:pPr>
+        <w:pStyle w:val="ListParagraph"/>
+        <w:numPr>
+          <w:ilvl w:val="0"/>
+          <w:numId w:val="3"/>
+        </w:numPr>
+        <w:tabs>
+          <w:tab w:val="left" w:pos="1701"/>
+        </w:tabs>
+        <w:ind w:left="1418" w:firstLine="0"/>
+        <w:rPr>
+          <w:szCs w:val="28"/>
+        </w:rPr>
+      </w:pPr>
+      <w:r>
+        <w:rPr>
+          <w:szCs w:val="28"/>
+        </w:rPr>
+        <w:t>Можливість збільшувати довжину змійки після «з’їдання» фруктів</w:t>
+      </w:r>
+    </w:p>
+    <w:p>
+      <w:pPr>
+        <w:pStyle w:val="ListParagraph"/>
+        <w:numPr>
+          <w:ilvl w:val="0"/>
+          <w:numId w:val="3"/>
+        </w:numPr>
+        <w:tabs>
+          <w:tab w:val="left" w:pos="1701"/>
+        </w:tabs>
+        <w:ind w:left="1418" w:firstLine="0"/>
+        <w:rPr>
+          <w:szCs w:val="28"/>
+        </w:rPr>
+      </w:pPr>
+      <w:r>
+        <w:rPr>
+          <w:szCs w:val="28"/>
+        </w:rPr>
+        <w:t>Можливість призупинення гри зі збереженням поточного стану ігрового поля</w:t>
+      </w:r>
+      <w:bookmarkStart w:id="1" w:name="_GoBack"/>
+      <w:bookmarkEnd w:id="1"/>
+    </w:p>
+    <w:p>
+      <w:pPr>
+        <w:pStyle w:val="ListParagraph"/>
+        <w:numPr>
+          <w:ilvl w:val="0"/>
+          <w:numId w:val="2"/>
+        </w:numPr>
+        <w:tabs>
+          <w:tab w:val="left" w:pos="426"/>
+        </w:tabs>
+        <w:rPr>
+          <w:szCs w:val="28"/>
+        </w:rPr>
+      </w:pPr>
+      <w:r>
+        <w:rPr>
+          <w:szCs w:val="28"/>
+          <w:u w:val="single"/>
+        </w:rPr>
+        <w:t>Нефункціональні вимоги</w:t>
+      </w:r>
+      <w:r>
+        <w:rPr>
+          <w:szCs w:val="28"/>
+        </w:rPr>
+        <w:t>:</w:t>
+      </w:r>
+    </w:p>
+    <w:p>
+      <w:pPr>
+        <w:pStyle w:val="ListParagraph"/>
+        <w:numPr>
+          <w:ilvl w:val="0"/>
+          <w:numId w:val="3"/>
+        </w:numPr>
+        <w:tabs>
+          <w:tab w:val="left" w:pos="1701"/>
+        </w:tabs>
+        <w:ind w:left="1418" w:firstLine="0"/>
+        <w:rPr>
+          <w:szCs w:val="28"/>
+        </w:rPr>
+      </w:pPr>
+      <w:r>
+        <w:rPr>
+          <w:szCs w:val="28"/>
+        </w:rPr>
         <w:t>Можливість</w:t>
       </w:r>
       <w:r>
@@ -1135,6 +1293,7 @@
         <w:ind w:left="1701" w:firstLine="0"/>
       </w:pPr>
       <w:r>
+        <w:lastRenderedPageBreak/>
         <w:t xml:space="preserve">ГОСТ 7.1 - 84 та ДСТУ 3008 - </w:t>
       </w:r>
       <w:r>
@@ -1322,7 +1481,6 @@
           <w:bCs/>
           <w:szCs w:val="28"/>
         </w:rPr>
-        <w:lastRenderedPageBreak/>
         <w:t>Розробка програмного забезпечення (до __.__.20</w:t>
       </w:r>
       <w:r>

</xml_diff>